<commit_message>
Modifications regarding policy info / insurer offerings
</commit_message>
<xml_diff>
--- a/lib/docx_templates/default_submission.docx
+++ b/lib/docx_templates/default_submission.docx
@@ -1565,156 +1565,42 @@
           <w:b/>
           <w:color w:val="000000"/>
         </w:rPr>
-        <w:t>&lt;% $</w:t>
+        <w:t xml:space="preserve">BROKER DECLARATION:  I HAVE KNOWN THE CLIENT SINCE &lt;%=date date_known%&gt; AND THIS IS NEW / REMARKETED BUSINESS.  WE REQUIRE A QUOTATION OF INSURANCE &lt;% if </w:t>
       </w:r>
       <w:r>
         <w:rPr>
           <w:b/>
           <w:color w:val="000000"/>
         </w:rPr>
-        <w:t>policy_info</w:t>
+        <w:t>!!</w:t>
       </w:r>
       <w:r>
         <w:rPr>
           <w:b/>
           <w:color w:val="000000"/>
         </w:rPr>
-        <w:t xml:space="preserve"> = policy_infos.find { |p| p.policy_</w:t>
+        <w:t xml:space="preserve">quote_required_by_asap.yes %&gt;ASAP&lt;%else%&gt;BY &lt;%=date </w:t>
       </w:r>
       <w:r>
         <w:rPr>
           <w:b/>
           <w:color w:val="000000"/>
         </w:rPr>
-        <w:t>start</w:t>
+        <w:t>q</w:t>
       </w:r>
-      <w:bookmarkStart w:id="0" w:name="_GoBack"/>
-      <w:bookmarkEnd w:id="0"/>
       <w:r>
         <w:rPr>
           <w:b/>
           <w:color w:val="000000"/>
         </w:rPr>
-        <w:t>.to_i &gt; Time.now.to_i }</w:t>
+        <w:t xml:space="preserve">uote_required_by%&gt;&lt;% end %&gt;; THE ANTICIPATED POLICY PERIOD IS EXPECTED TO BE &lt;%=date policy_start%&gt; to &lt;%=date </w:t>
       </w:r>
       <w:r>
         <w:rPr>
           <w:b/>
           <w:color w:val="000000"/>
         </w:rPr>
-        <w:t>%&gt;&lt;% if $</w:t>
-      </w:r>
-      <w:r>
-        <w:rPr>
-          <w:b/>
-          <w:color w:val="000000"/>
-        </w:rPr>
-        <w:t>policy_info</w:t>
-      </w:r>
-      <w:r>
-        <w:rPr>
-          <w:b/>
-          <w:color w:val="000000"/>
-        </w:rPr>
-        <w:t xml:space="preserve"> %&gt;BROKER DECLARATION:  I HAVE KNOWN THE CLIENT SINCE &lt;%=date date_known%&gt; AND THIS IS NEW / REMARKETED BUSINESS.  WE REQU</w:t>
-      </w:r>
-      <w:r>
-        <w:rPr>
-          <w:b/>
-          <w:color w:val="000000"/>
-        </w:rPr>
-        <w:t>IRE A QUOTATION OF INSURANCE &lt;% if !!</w:t>
-      </w:r>
-      <w:r>
-        <w:rPr>
-          <w:b/>
-          <w:color w:val="000000"/>
-        </w:rPr>
-        <w:t>$policy_info.quote_required_by_</w:t>
-      </w:r>
-      <w:r>
-        <w:rPr>
-          <w:b/>
-          <w:color w:val="000000"/>
-        </w:rPr>
-        <w:t>asap.yes %&gt;</w:t>
-      </w:r>
-      <w:r>
-        <w:rPr>
-          <w:b/>
-          <w:color w:val="000000"/>
-        </w:rPr>
-        <w:t>ASAP</w:t>
-      </w:r>
-      <w:r>
-        <w:rPr>
-          <w:b/>
-          <w:color w:val="000000"/>
-        </w:rPr>
-        <w:t xml:space="preserve">&lt;%else%&gt;BY </w:t>
-      </w:r>
-      <w:r>
-        <w:rPr>
-          <w:b/>
-          <w:color w:val="000000"/>
-        </w:rPr>
-        <w:t>&lt;%=</w:t>
-      </w:r>
-      <w:r>
-        <w:rPr>
-          <w:b/>
-          <w:color w:val="000000"/>
-        </w:rPr>
-        <w:t xml:space="preserve">date </w:t>
-      </w:r>
-      <w:r>
-        <w:rPr>
-          <w:b/>
-          <w:color w:val="000000"/>
-        </w:rPr>
-        <w:t>$policy_info.quote_required_by%&gt;</w:t>
-      </w:r>
-      <w:r>
-        <w:rPr>
-          <w:b/>
-          <w:color w:val="000000"/>
-        </w:rPr>
-        <w:t>&lt;% end %&gt;</w:t>
-      </w:r>
-      <w:r>
-        <w:rPr>
-          <w:b/>
-          <w:color w:val="000000"/>
-        </w:rPr>
-        <w:t>; THE ANTICIPATED POLICY PERIOD IS EXPECTED TO BE &lt;%=date $policy_info</w:t>
-      </w:r>
-      <w:r>
-        <w:rPr>
-          <w:b/>
-          <w:color w:val="000000"/>
-        </w:rPr>
-        <w:t>.policy</w:t>
-      </w:r>
-      <w:r>
-        <w:rPr>
-          <w:b/>
-          <w:color w:val="000000"/>
-        </w:rPr>
-        <w:t xml:space="preserve">_start%&gt; </w:t>
-      </w:r>
-      <w:r>
-        <w:rPr>
-          <w:b/>
-          <w:color w:val="000000"/>
-        </w:rPr>
-        <w:t>to &lt;%=date $policy_info.policy</w:t>
-      </w:r>
-      <w:r>
-        <w:rPr>
-          <w:b/>
-          <w:color w:val="000000"/>
-        </w:rPr>
-        <w:t>_end%&gt;.&lt;% end %&gt;</w:t>
+        <w:t>policy_end%&gt;.</w:t>
       </w:r>
     </w:p>
     <w:p>
@@ -1809,6 +1695,33 @@
       <w:pPr>
         <w:jc w:val="center"/>
         <w:rPr>
+          <w:sz w:val="20"/>
+          <w:szCs w:val="20"/>
+        </w:rPr>
+      </w:pPr>
+      <w:r>
+        <w:br w:type="page"/>
+      </w:r>
+      <w:r>
+        <w:rPr>
+          <w:sz w:val="20"/>
+          <w:szCs w:val="20"/>
+        </w:rPr>
+        <w:lastRenderedPageBreak/>
+        <w:t>&lt;%=hide%&gt;</w:t>
+      </w:r>
+      <w:r>
+        <w:rPr>
+          <w:sz w:val="20"/>
+          <w:szCs w:val="20"/>
+        </w:rPr>
+        <w:t>&lt;% $policy = insurer_offerings.andand.find { |p| p.chosen_insurer.yes.value } %&gt;</w:t>
+      </w:r>
+    </w:p>
+    <w:p>
+      <w:pPr>
+        <w:jc w:val="center"/>
+        <w:rPr>
           <w:rFonts w:ascii="Calibri" w:eastAsia="Calibri" w:hAnsi="Calibri" w:cs="Times New Roman"/>
           <w:b/>
           <w:iCs/>
@@ -1818,9 +1731,6 @@
         </w:rPr>
       </w:pPr>
       <w:r>
-        <w:br w:type="page"/>
-      </w:r>
-      <w:r>
         <w:rPr>
           <w:rFonts w:ascii="Calibri" w:eastAsia="Calibri" w:hAnsi="Calibri" w:cs="Times New Roman"/>
           <w:b/>
@@ -1829,7 +1739,6 @@
           <w:szCs w:val="28"/>
           <w:lang w:val="en-US"/>
         </w:rPr>
-        <w:lastRenderedPageBreak/>
         <w:t>STATEMENT OF VALUES</w:t>
       </w:r>
     </w:p>
@@ -1889,27 +1798,53 @@
                 <w:iCs/>
                 <w:lang w:val="en-US"/>
               </w:rPr>
-              <w:t>INSURER: NAME AND ADDRESS</w:t>
-            </w:r>
-          </w:p>
-          <w:p>
-            <w:pPr>
+              <w:t xml:space="preserve">INSURER: NAME: </w:t>
+            </w:r>
+            <w:r>
               <w:rPr>
                 <w:rFonts w:ascii="Calibri" w:eastAsia="Calibri" w:hAnsi="Calibri" w:cs="Times New Roman"/>
-                <w:b/>
                 <w:iCs/>
                 <w:lang w:val="en-US"/>
               </w:rPr>
-            </w:pPr>
-            <w:r>
+              <w:t>&lt;%=$policy.insurer%&gt;</w:t>
+            </w:r>
+          </w:p>
+          <w:p>
+            <w:pPr>
               <w:rPr>
                 <w:rFonts w:ascii="Calibri" w:eastAsia="Calibri" w:hAnsi="Calibri" w:cs="Times New Roman"/>
-                <w:b/>
                 <w:iCs/>
                 <w:lang w:val="en-US"/>
               </w:rPr>
+            </w:pPr>
+            <w:r>
+              <w:rPr>
+                <w:rFonts w:ascii="Calibri" w:eastAsia="Calibri" w:hAnsi="Calibri" w:cs="Times New Roman"/>
+                <w:b/>
+                <w:iCs/>
+                <w:lang w:val="en-US"/>
+              </w:rPr>
               <w:t>POLICY NUMBER:</w:t>
             </w:r>
+            <w:r>
+              <w:rPr>
+                <w:rFonts w:ascii="Calibri" w:eastAsia="Calibri" w:hAnsi="Calibri" w:cs="Times New Roman"/>
+                <w:b/>
+                <w:iCs/>
+                <w:lang w:val="en-US"/>
+              </w:rPr>
+              <w:t xml:space="preserve"> </w:t>
+            </w:r>
+            <w:r>
+              <w:rPr>
+                <w:rFonts w:ascii="Calibri" w:eastAsia="Calibri" w:hAnsi="Calibri" w:cs="Times New Roman"/>
+                <w:iCs/>
+                <w:lang w:val="en-US"/>
+              </w:rPr>
+              <w:t>&lt;%=$policy.policy_number%&gt;</w:t>
+            </w:r>
+            <w:bookmarkStart w:id="0" w:name="_GoBack"/>
+            <w:bookmarkEnd w:id="0"/>
           </w:p>
           <w:p>
             <w:pPr>
@@ -18267,7 +18202,7 @@
 </file>
 
 <file path=customXml/itemProps1.xml><?xml version="1.0" encoding="utf-8"?>
-<ds:datastoreItem xmlns:ds="http://schemas.openxmlformats.org/officeDocument/2006/customXml" ds:itemID="{1E2F0A4F-D57A-422F-8EED-A1207D136135}">
+<ds:datastoreItem xmlns:ds="http://schemas.openxmlformats.org/officeDocument/2006/customXml" ds:itemID="{BD4B220D-36A8-473D-83D0-E66B56FC20A8}">
   <ds:schemaRefs>
     <ds:schemaRef ds:uri="http://schemas.openxmlformats.org/officeDocument/2006/bibliography"/>
   </ds:schemaRefs>

</xml_diff>

<commit_message>
Edit/fix coverage schedule tables
</commit_message>
<xml_diff>
--- a/lib/docx_templates/default_submission.docx
+++ b/lib/docx_templates/default_submission.docx
@@ -1708,14 +1708,7 @@
           <w:szCs w:val="20"/>
         </w:rPr>
         <w:lastRenderedPageBreak/>
-        <w:t>&lt;%=hide%&gt;</w:t>
-      </w:r>
-      <w:r>
-        <w:rPr>
-          <w:sz w:val="20"/>
-          <w:szCs w:val="20"/>
-        </w:rPr>
-        <w:t>&lt;% $policy = insurer_offerings.andand.find { |p| p.chosen_insurer.yes.value } %&gt;</w:t>
+        <w:t>&lt;%=hide%&gt;&lt;% $policy = insurer_offerings.andand.find { |p| p.chosen_insurer.yes.value } %&gt;</w:t>
       </w:r>
     </w:p>
     <w:p>
@@ -1843,8 +1836,6 @@
               </w:rPr>
               <w:t>&lt;%=$policy.policy_number%&gt;</w:t>
             </w:r>
-            <w:bookmarkStart w:id="0" w:name="_GoBack"/>
-            <w:bookmarkEnd w:id="0"/>
           </w:p>
           <w:p>
             <w:pPr>
@@ -13668,16 +13659,15 @@
         <w:tblLook w:val="0000" w:firstRow="0" w:lastRow="0" w:firstColumn="0" w:lastColumn="0" w:noHBand="0" w:noVBand="0"/>
       </w:tblPr>
       <w:tblGrid>
-        <w:gridCol w:w="4928"/>
-        <w:gridCol w:w="2268"/>
-        <w:gridCol w:w="1276"/>
-        <w:gridCol w:w="906"/>
-        <w:gridCol w:w="1620"/>
+        <w:gridCol w:w="5211"/>
+        <w:gridCol w:w="2127"/>
+        <w:gridCol w:w="1559"/>
+        <w:gridCol w:w="1984"/>
       </w:tblGrid>
       <w:tr>
         <w:tc>
           <w:tcPr>
-            <w:tcW w:w="4928" w:type="dxa"/>
+            <w:tcW w:w="5211" w:type="dxa"/>
             <w:tcBorders>
               <w:top w:val="single" w:sz="6" w:space="0" w:color="auto"/>
               <w:left w:val="single" w:sz="6" w:space="0" w:color="auto"/>
@@ -13688,16 +13678,28 @@
           </w:tcPr>
           <w:p>
             <w:pPr>
-              <w:pStyle w:val="Heading3"/>
-              <w:spacing w:before="0"/>
-              <w:rPr>
-                <w:rFonts w:asciiTheme="minorHAnsi" w:hAnsiTheme="minorHAnsi"/>
+              <w:numPr>
+                <w:ilvl w:val="0"/>
+                <w:numId w:val="2"/>
+              </w:numPr>
+              <w:tabs>
+                <w:tab w:val="clear" w:pos="0"/>
+                <w:tab w:val="num" w:pos="360"/>
+              </w:tabs>
+              <w:spacing w:line="271" w:lineRule="auto"/>
+              <w:outlineLvl w:val="2"/>
+              <w:rPr>
+                <w:rFonts w:eastAsiaTheme="majorEastAsia" w:cstheme="majorBidi"/>
+                <w:b/>
+                <w:bCs/>
                 <w:color w:val="FFFFFF" w:themeColor="background1"/>
               </w:rPr>
             </w:pPr>
             <w:r>
               <w:rPr>
-                <w:rFonts w:asciiTheme="minorHAnsi" w:hAnsiTheme="minorHAnsi"/>
+                <w:rFonts w:eastAsiaTheme="majorEastAsia" w:cstheme="majorBidi"/>
+                <w:b/>
+                <w:bCs/>
                 <w:color w:val="FFFFFF" w:themeColor="background1"/>
               </w:rPr>
               <w:t>Type</w:t>
@@ -13706,7 +13708,7 @@
         </w:tc>
         <w:tc>
           <w:tcPr>
-            <w:tcW w:w="2268" w:type="dxa"/>
+            <w:tcW w:w="2127" w:type="dxa"/>
             <w:tcBorders>
               <w:top w:val="single" w:sz="6" w:space="0" w:color="auto"/>
               <w:left w:val="single" w:sz="6" w:space="0" w:color="auto"/>
@@ -13717,25 +13719,37 @@
           </w:tcPr>
           <w:p>
             <w:pPr>
-              <w:pStyle w:val="Heading3"/>
-              <w:spacing w:before="0"/>
-              <w:rPr>
-                <w:rFonts w:asciiTheme="minorHAnsi" w:hAnsiTheme="minorHAnsi"/>
+              <w:numPr>
+                <w:ilvl w:val="0"/>
+                <w:numId w:val="2"/>
+              </w:numPr>
+              <w:tabs>
+                <w:tab w:val="clear" w:pos="0"/>
+                <w:tab w:val="num" w:pos="360"/>
+              </w:tabs>
+              <w:spacing w:line="271" w:lineRule="auto"/>
+              <w:outlineLvl w:val="2"/>
+              <w:rPr>
+                <w:rFonts w:eastAsiaTheme="majorEastAsia" w:cstheme="majorBidi"/>
+                <w:b/>
+                <w:bCs/>
                 <w:color w:val="FFFFFF" w:themeColor="background1"/>
               </w:rPr>
             </w:pPr>
             <w:r>
               <w:rPr>
-                <w:rFonts w:asciiTheme="minorHAnsi" w:hAnsiTheme="minorHAnsi"/>
+                <w:rFonts w:eastAsiaTheme="majorEastAsia" w:cstheme="majorBidi"/>
+                <w:b/>
+                <w:bCs/>
                 <w:color w:val="FFFFFF" w:themeColor="background1"/>
               </w:rPr>
-              <w:t>Broad/Named/etc</w:t>
-            </w:r>
-          </w:p>
-        </w:tc>
-        <w:tc>
-          <w:tcPr>
-            <w:tcW w:w="1276" w:type="dxa"/>
+              <w:t>Deductible</w:t>
+            </w:r>
+          </w:p>
+        </w:tc>
+        <w:tc>
+          <w:tcPr>
+            <w:tcW w:w="1559" w:type="dxa"/>
             <w:tcBorders>
               <w:top w:val="single" w:sz="6" w:space="0" w:color="auto"/>
               <w:left w:val="single" w:sz="6" w:space="0" w:color="auto"/>
@@ -13746,25 +13760,37 @@
           </w:tcPr>
           <w:p>
             <w:pPr>
-              <w:pStyle w:val="Heading3"/>
-              <w:spacing w:before="0"/>
-              <w:rPr>
-                <w:rFonts w:asciiTheme="minorHAnsi" w:hAnsiTheme="minorHAnsi"/>
+              <w:numPr>
+                <w:ilvl w:val="0"/>
+                <w:numId w:val="2"/>
+              </w:numPr>
+              <w:tabs>
+                <w:tab w:val="clear" w:pos="0"/>
+                <w:tab w:val="num" w:pos="360"/>
+              </w:tabs>
+              <w:spacing w:line="271" w:lineRule="auto"/>
+              <w:outlineLvl w:val="2"/>
+              <w:rPr>
+                <w:rFonts w:eastAsiaTheme="majorEastAsia" w:cstheme="majorBidi"/>
+                <w:b/>
+                <w:bCs/>
                 <w:color w:val="FFFFFF" w:themeColor="background1"/>
               </w:rPr>
             </w:pPr>
             <w:r>
               <w:rPr>
-                <w:rFonts w:asciiTheme="minorHAnsi" w:hAnsiTheme="minorHAnsi"/>
+                <w:rFonts w:eastAsiaTheme="majorEastAsia" w:cstheme="majorBidi"/>
+                <w:b/>
+                <w:bCs/>
                 <w:color w:val="FFFFFF" w:themeColor="background1"/>
               </w:rPr>
-              <w:t>Deductible</w:t>
-            </w:r>
-          </w:p>
-        </w:tc>
-        <w:tc>
-          <w:tcPr>
-            <w:tcW w:w="906" w:type="dxa"/>
+              <w:t>Co-Ins.</w:t>
+            </w:r>
+          </w:p>
+        </w:tc>
+        <w:tc>
+          <w:tcPr>
+            <w:tcW w:w="1984" w:type="dxa"/>
             <w:tcBorders>
               <w:top w:val="single" w:sz="6" w:space="0" w:color="auto"/>
               <w:left w:val="single" w:sz="6" w:space="0" w:color="auto"/>
@@ -13775,56 +13801,88 @@
           </w:tcPr>
           <w:p>
             <w:pPr>
-              <w:pStyle w:val="Heading3"/>
-              <w:spacing w:before="0"/>
-              <w:rPr>
-                <w:rFonts w:asciiTheme="minorHAnsi" w:hAnsiTheme="minorHAnsi"/>
+              <w:numPr>
+                <w:ilvl w:val="0"/>
+                <w:numId w:val="2"/>
+              </w:numPr>
+              <w:tabs>
+                <w:tab w:val="clear" w:pos="0"/>
+                <w:tab w:val="num" w:pos="360"/>
+              </w:tabs>
+              <w:spacing w:line="271" w:lineRule="auto"/>
+              <w:outlineLvl w:val="2"/>
+              <w:rPr>
+                <w:rFonts w:eastAsiaTheme="majorEastAsia" w:cstheme="majorBidi"/>
+                <w:b/>
+                <w:bCs/>
                 <w:color w:val="FFFFFF" w:themeColor="background1"/>
               </w:rPr>
             </w:pPr>
             <w:r>
               <w:rPr>
-                <w:rFonts w:asciiTheme="minorHAnsi" w:hAnsiTheme="minorHAnsi"/>
+                <w:rFonts w:eastAsiaTheme="majorEastAsia" w:cstheme="majorBidi"/>
+                <w:b/>
+                <w:bCs/>
                 <w:color w:val="FFFFFF" w:themeColor="background1"/>
               </w:rPr>
-              <w:t>Co-Ins.</w:t>
-            </w:r>
-          </w:p>
-        </w:tc>
-        <w:tc>
-          <w:tcPr>
-            <w:tcW w:w="1620" w:type="dxa"/>
+              <w:t>Limit</w:t>
+            </w:r>
+          </w:p>
+        </w:tc>
+      </w:tr>
+      <w:tr>
+        <w:tc>
+          <w:tcPr>
+            <w:tcW w:w="5211" w:type="dxa"/>
             <w:tcBorders>
               <w:top w:val="single" w:sz="6" w:space="0" w:color="auto"/>
               <w:left w:val="single" w:sz="6" w:space="0" w:color="auto"/>
               <w:bottom w:val="single" w:sz="6" w:space="0" w:color="auto"/>
               <w:right w:val="single" w:sz="6" w:space="0" w:color="auto"/>
             </w:tcBorders>
-            <w:shd w:val="solid" w:color="auto" w:fill="auto"/>
-          </w:tcPr>
-          <w:p>
-            <w:pPr>
-              <w:pStyle w:val="Heading3"/>
-              <w:spacing w:before="0"/>
-              <w:rPr>
-                <w:rFonts w:asciiTheme="minorHAnsi" w:hAnsiTheme="minorHAnsi"/>
-                <w:color w:val="FFFFFF" w:themeColor="background1"/>
-              </w:rPr>
-            </w:pPr>
-            <w:r>
-              <w:rPr>
-                <w:rFonts w:asciiTheme="minorHAnsi" w:hAnsiTheme="minorHAnsi"/>
-                <w:color w:val="FFFFFF" w:themeColor="background1"/>
-              </w:rPr>
-              <w:t>Limit</w:t>
-            </w:r>
-          </w:p>
-        </w:tc>
-      </w:tr>
-      <w:tr>
-        <w:tc>
-          <w:tcPr>
-            <w:tcW w:w="4928" w:type="dxa"/>
+          </w:tcPr>
+          <w:p>
+            <w:pPr>
+              <w:rPr>
+                <w:sz w:val="20"/>
+                <w:szCs w:val="20"/>
+              </w:rPr>
+            </w:pPr>
+            <w:r>
+              <w:rPr>
+                <w:b/>
+                <w:sz w:val="20"/>
+                <w:szCs w:val="20"/>
+              </w:rPr>
+              <w:t>&lt;%=locations[].coverage_schedules[].category%&gt;</w:t>
+            </w:r>
+            <w:r>
+              <w:rPr>
+                <w:sz w:val="20"/>
+                <w:szCs w:val="20"/>
+              </w:rPr>
+              <w:t>: &lt;%=locations[].coverage_schedules[].type%&gt;</w:t>
+            </w:r>
+          </w:p>
+          <w:p>
+            <w:pPr>
+              <w:rPr>
+                <w:sz w:val="20"/>
+                <w:szCs w:val="20"/>
+              </w:rPr>
+            </w:pPr>
+            <w:r>
+              <w:rPr>
+                <w:sz w:val="20"/>
+                <w:szCs w:val="20"/>
+              </w:rPr>
+              <w:t>&lt;%=showif locations[].coverage_schedules[].replacement_cost%&gt;Replacement cost: &lt;%=locations[].coverage_schedules[].replacement_cost%&gt;</w:t>
+            </w:r>
+          </w:p>
+        </w:tc>
+        <w:tc>
+          <w:tcPr>
+            <w:tcW w:w="2127" w:type="dxa"/>
             <w:tcBorders>
               <w:top w:val="single" w:sz="6" w:space="0" w:color="auto"/>
               <w:left w:val="single" w:sz="6" w:space="0" w:color="auto"/>
@@ -13841,39 +13899,32 @@
             </w:pPr>
             <w:r>
               <w:rPr>
-                <w:b/>
                 <w:sz w:val="20"/>
                 <w:szCs w:val="20"/>
               </w:rPr>
-              <w:t>&lt;%=locations[].coverage_schedules[].category%&gt;</w:t>
+              <w:t>&lt;%=</w:t>
             </w:r>
             <w:r>
               <w:rPr>
                 <w:sz w:val="20"/>
                 <w:szCs w:val="20"/>
               </w:rPr>
-              <w:t>: &lt;%=locations[].coverage_schedules[].type%&gt;</w:t>
-            </w:r>
-          </w:p>
-          <w:p>
-            <w:pPr>
+              <w:t xml:space="preserve">currency </w:t>
+            </w:r>
+            <w:bookmarkStart w:id="0" w:name="_GoBack"/>
+            <w:bookmarkEnd w:id="0"/>
+            <w:r>
               <w:rPr>
                 <w:sz w:val="20"/>
                 <w:szCs w:val="20"/>
               </w:rPr>
-            </w:pPr>
-            <w:r>
-              <w:rPr>
-                <w:sz w:val="20"/>
-                <w:szCs w:val="20"/>
-              </w:rPr>
-              <w:t>&lt;%=showif locations[].coverage_schedules[].replacement_cost%&gt;Replacement cost: &lt;%=locations[].coverage_schedules[].replacement_cost%&gt;</w:t>
-            </w:r>
-          </w:p>
-        </w:tc>
-        <w:tc>
-          <w:tcPr>
-            <w:tcW w:w="2268" w:type="dxa"/>
+              <w:t>locations[].coverage_schedules[].deductible%&gt;</w:t>
+            </w:r>
+          </w:p>
+        </w:tc>
+        <w:tc>
+          <w:tcPr>
+            <w:tcW w:w="1559" w:type="dxa"/>
             <w:tcBorders>
               <w:top w:val="single" w:sz="6" w:space="0" w:color="auto"/>
               <w:left w:val="single" w:sz="6" w:space="0" w:color="auto"/>
@@ -13893,79 +13944,27 @@
                 <w:sz w:val="20"/>
                 <w:szCs w:val="20"/>
               </w:rPr>
-              <w:t>&lt;%=locations[].coverage_schedules[].subtype%&gt;</w:t>
-            </w:r>
-          </w:p>
-        </w:tc>
-        <w:tc>
-          <w:tcPr>
-            <w:tcW w:w="1276" w:type="dxa"/>
-            <w:tcBorders>
-              <w:top w:val="single" w:sz="6" w:space="0" w:color="auto"/>
-              <w:left w:val="single" w:sz="6" w:space="0" w:color="auto"/>
-              <w:bottom w:val="single" w:sz="6" w:space="0" w:color="auto"/>
-              <w:right w:val="single" w:sz="6" w:space="0" w:color="auto"/>
-            </w:tcBorders>
-          </w:tcPr>
-          <w:p>
-            <w:pPr>
+              <w:t>&lt;%=locations[].coverage_schedules[].coinsurance</w:t>
+            </w:r>
+            <w:r>
               <w:rPr>
                 <w:sz w:val="20"/>
                 <w:szCs w:val="20"/>
               </w:rPr>
-            </w:pPr>
+              <w:t>||'N/A'</w:t>
+            </w:r>
             <w:r>
               <w:rPr>
                 <w:sz w:val="20"/>
                 <w:szCs w:val="20"/>
               </w:rPr>
-              <w:t>&lt;%=locations[].coverage_schedules[].deductible%&gt;</w:t>
-            </w:r>
-          </w:p>
-        </w:tc>
-        <w:tc>
-          <w:tcPr>
-            <w:tcW w:w="906" w:type="dxa"/>
-            <w:tcBorders>
-              <w:top w:val="single" w:sz="6" w:space="0" w:color="auto"/>
-              <w:left w:val="single" w:sz="6" w:space="0" w:color="auto"/>
-              <w:bottom w:val="single" w:sz="6" w:space="0" w:color="auto"/>
-              <w:right w:val="single" w:sz="6" w:space="0" w:color="auto"/>
-            </w:tcBorders>
-          </w:tcPr>
-          <w:p>
-            <w:pPr>
-              <w:rPr>
-                <w:sz w:val="20"/>
-                <w:szCs w:val="20"/>
-              </w:rPr>
-            </w:pPr>
-            <w:r>
-              <w:rPr>
-                <w:sz w:val="20"/>
-                <w:szCs w:val="20"/>
-              </w:rPr>
-              <w:t>&lt;%=locations[].coverage_schedules[].co</w:t>
-            </w:r>
-            <w:r>
-              <w:rPr>
-                <w:sz w:val="20"/>
-                <w:szCs w:val="20"/>
-              </w:rPr>
-              <w:t>insurance</w:t>
-            </w:r>
-            <w:r>
-              <w:rPr>
-                <w:sz w:val="20"/>
-                <w:szCs w:val="20"/>
-              </w:rPr>
               <w:t>%&gt;</w:t>
             </w:r>
           </w:p>
         </w:tc>
         <w:tc>
           <w:tcPr>
-            <w:tcW w:w="1620" w:type="dxa"/>
+            <w:tcW w:w="1984" w:type="dxa"/>
             <w:tcBorders>
               <w:top w:val="single" w:sz="6" w:space="0" w:color="auto"/>
               <w:left w:val="single" w:sz="6" w:space="0" w:color="auto"/>
@@ -14004,13 +14003,6 @@
           <w:noEndnote/>
         </w:sectPr>
       </w:pPr>
-      <w:r>
-        <w:rPr>
-          <w:b/>
-          <w:sz w:val="28"/>
-        </w:rPr>
-        <w:br w:type="page"/>
-      </w:r>
     </w:p>
     <w:p>
       <w:pPr>
@@ -14770,13 +14762,6 @@
           <w:docGrid w:linePitch="272"/>
         </w:sectPr>
       </w:pPr>
-      <w:r>
-        <w:rPr>
-          <w:b/>
-          <w:sz w:val="28"/>
-        </w:rPr>
-        <w:br w:type="page"/>
-      </w:r>
     </w:p>
     <w:p>
       <w:pPr>
@@ -16180,6 +16165,146 @@
 <file path=word/numbering.xml><?xml version="1.0" encoding="utf-8"?>
 <w:numbering xmlns:wpc="http://schemas.microsoft.com/office/word/2010/wordprocessingCanvas" xmlns:mc="http://schemas.openxmlformats.org/markup-compatibility/2006" xmlns:o="urn:schemas-microsoft-com:office:office" xmlns:r="http://schemas.openxmlformats.org/officeDocument/2006/relationships" xmlns:m="http://schemas.openxmlformats.org/officeDocument/2006/math" xmlns:v="urn:schemas-microsoft-com:vml" xmlns:wp14="http://schemas.microsoft.com/office/word/2010/wordprocessingDrawing" xmlns:wp="http://schemas.openxmlformats.org/drawingml/2006/wordprocessingDrawing" xmlns:w10="urn:schemas-microsoft-com:office:word" xmlns:w="http://schemas.openxmlformats.org/wordprocessingml/2006/main" xmlns:w14="http://schemas.microsoft.com/office/word/2010/wordml" xmlns:wpg="http://schemas.microsoft.com/office/word/2010/wordprocessingGroup" xmlns:wpi="http://schemas.microsoft.com/office/word/2010/wordprocessingInk" xmlns:wne="http://schemas.microsoft.com/office/word/2006/wordml" xmlns:wps="http://schemas.microsoft.com/office/word/2010/wordprocessingShape" mc:Ignorable="w14 wp14">
   <w:abstractNum w:abstractNumId="0">
+    <w:nsid w:val="20DD6507"/>
+    <w:multiLevelType w:val="multilevel"/>
+    <w:tmpl w:val="5F9E9F34"/>
+    <w:lvl w:ilvl="0">
+      <w:start w:val="1"/>
+      <w:numFmt w:val="none"/>
+      <w:suff w:val="nothing"/>
+      <w:lvlText w:val=""/>
+      <w:lvlJc w:val="left"/>
+      <w:pPr>
+        <w:tabs>
+          <w:tab w:val="num" w:pos="0"/>
+        </w:tabs>
+      </w:pPr>
+      <w:rPr>
+        <w:rFonts w:cs="Times New Roman"/>
+      </w:rPr>
+    </w:lvl>
+    <w:lvl w:ilvl="1">
+      <w:start w:val="1"/>
+      <w:numFmt w:val="none"/>
+      <w:suff w:val="nothing"/>
+      <w:lvlText w:val=""/>
+      <w:lvlJc w:val="left"/>
+      <w:pPr>
+        <w:tabs>
+          <w:tab w:val="num" w:pos="0"/>
+        </w:tabs>
+      </w:pPr>
+      <w:rPr>
+        <w:rFonts w:cs="Times New Roman"/>
+      </w:rPr>
+    </w:lvl>
+    <w:lvl w:ilvl="2">
+      <w:start w:val="1"/>
+      <w:numFmt w:val="none"/>
+      <w:suff w:val="nothing"/>
+      <w:lvlText w:val=""/>
+      <w:lvlJc w:val="left"/>
+      <w:pPr>
+        <w:tabs>
+          <w:tab w:val="num" w:pos="0"/>
+        </w:tabs>
+      </w:pPr>
+      <w:rPr>
+        <w:rFonts w:cs="Times New Roman"/>
+      </w:rPr>
+    </w:lvl>
+    <w:lvl w:ilvl="3">
+      <w:start w:val="1"/>
+      <w:numFmt w:val="none"/>
+      <w:suff w:val="nothing"/>
+      <w:lvlText w:val=""/>
+      <w:lvlJc w:val="left"/>
+      <w:pPr>
+        <w:tabs>
+          <w:tab w:val="num" w:pos="0"/>
+        </w:tabs>
+      </w:pPr>
+      <w:rPr>
+        <w:rFonts w:cs="Times New Roman"/>
+      </w:rPr>
+    </w:lvl>
+    <w:lvl w:ilvl="4">
+      <w:start w:val="1"/>
+      <w:numFmt w:val="none"/>
+      <w:suff w:val="nothing"/>
+      <w:lvlText w:val=""/>
+      <w:lvlJc w:val="left"/>
+      <w:pPr>
+        <w:tabs>
+          <w:tab w:val="num" w:pos="0"/>
+        </w:tabs>
+      </w:pPr>
+      <w:rPr>
+        <w:rFonts w:cs="Times New Roman"/>
+      </w:rPr>
+    </w:lvl>
+    <w:lvl w:ilvl="5">
+      <w:start w:val="1"/>
+      <w:numFmt w:val="decimal"/>
+      <w:lvlText w:val="%6."/>
+      <w:lvlJc w:val="left"/>
+      <w:pPr>
+        <w:tabs>
+          <w:tab w:val="num" w:pos="360"/>
+        </w:tabs>
+        <w:ind w:left="360" w:hanging="360"/>
+      </w:pPr>
+      <w:rPr>
+        <w:rFonts w:cs="Times New Roman"/>
+      </w:rPr>
+    </w:lvl>
+    <w:lvl w:ilvl="6">
+      <w:start w:val="1"/>
+      <w:numFmt w:val="upperLetter"/>
+      <w:lvlText w:val="%7."/>
+      <w:lvlJc w:val="left"/>
+      <w:pPr>
+        <w:tabs>
+          <w:tab w:val="num" w:pos="720"/>
+        </w:tabs>
+        <w:ind w:left="720" w:hanging="360"/>
+      </w:pPr>
+      <w:rPr>
+        <w:rFonts w:cs="Times New Roman"/>
+      </w:rPr>
+    </w:lvl>
+    <w:lvl w:ilvl="7">
+      <w:start w:val="1"/>
+      <w:numFmt w:val="lowerRoman"/>
+      <w:lvlText w:val="%8."/>
+      <w:lvlJc w:val="left"/>
+      <w:pPr>
+        <w:tabs>
+          <w:tab w:val="num" w:pos="1080"/>
+        </w:tabs>
+        <w:ind w:left="1080" w:hanging="360"/>
+      </w:pPr>
+      <w:rPr>
+        <w:rFonts w:cs="Times New Roman"/>
+      </w:rPr>
+    </w:lvl>
+    <w:lvl w:ilvl="8">
+      <w:start w:val="1"/>
+      <w:numFmt w:val="lowerLetter"/>
+      <w:lvlText w:val="%9."/>
+      <w:lvlJc w:val="left"/>
+      <w:pPr>
+        <w:tabs>
+          <w:tab w:val="num" w:pos="1440"/>
+        </w:tabs>
+        <w:ind w:left="1440" w:hanging="360"/>
+      </w:pPr>
+      <w:rPr>
+        <w:rFonts w:cs="Times New Roman"/>
+      </w:rPr>
+    </w:lvl>
+  </w:abstractNum>
+  <w:abstractNum w:abstractNumId="1">
     <w:nsid w:val="5EA76479"/>
     <w:multiLevelType w:val="hybridMultilevel"/>
     <w:tmpl w:val="E2289B0A"/>
@@ -16269,6 +16394,9 @@
     </w:lvl>
   </w:abstractNum>
   <w:num w:numId="1">
+    <w:abstractNumId w:val="1"/>
+  </w:num>
+  <w:num w:numId="2">
     <w:abstractNumId w:val="0"/>
   </w:num>
 </w:numbering>
@@ -16289,11 +16417,11 @@
   </w:docDefaults>
   <w:latentStyles w:defLockedState="0" w:defUIPriority="99" w:defSemiHidden="1" w:defUnhideWhenUsed="1" w:defQFormat="0" w:count="267">
     <w:lsdException w:name="Normal" w:semiHidden="0" w:uiPriority="0" w:unhideWhenUsed="0" w:qFormat="1"/>
-    <w:lsdException w:name="heading 1" w:semiHidden="0" w:uiPriority="9" w:unhideWhenUsed="0" w:qFormat="1"/>
-    <w:lsdException w:name="heading 2" w:uiPriority="9" w:qFormat="1"/>
-    <w:lsdException w:name="heading 3" w:uiPriority="9" w:qFormat="1"/>
-    <w:lsdException w:name="heading 4" w:uiPriority="9" w:qFormat="1"/>
-    <w:lsdException w:name="heading 5" w:uiPriority="9" w:qFormat="1"/>
+    <w:lsdException w:name="heading 1" w:semiHidden="0" w:uiPriority="0" w:unhideWhenUsed="0" w:qFormat="1"/>
+    <w:lsdException w:name="heading 2" w:uiPriority="0" w:qFormat="1"/>
+    <w:lsdException w:name="heading 3" w:uiPriority="0" w:qFormat="1"/>
+    <w:lsdException w:name="heading 4" w:uiPriority="0" w:qFormat="1"/>
+    <w:lsdException w:name="heading 5" w:uiPriority="0" w:qFormat="1"/>
     <w:lsdException w:name="heading 6" w:uiPriority="9" w:qFormat="1"/>
     <w:lsdException w:name="heading 7" w:uiPriority="9" w:qFormat="1"/>
     <w:lsdException w:name="heading 8" w:uiPriority="9" w:qFormat="1"/>
@@ -16308,6 +16436,10 @@
     <w:lsdException w:name="toc 8" w:uiPriority="39"/>
     <w:lsdException w:name="toc 9" w:uiPriority="39"/>
     <w:lsdException w:name="caption" w:uiPriority="35"/>
+    <w:lsdException w:name="List Number" w:uiPriority="0"/>
+    <w:lsdException w:name="List Number 2" w:uiPriority="0"/>
+    <w:lsdException w:name="List Number 3" w:uiPriority="0"/>
+    <w:lsdException w:name="List Number 4" w:uiPriority="0"/>
     <w:lsdException w:name="Title" w:semiHidden="0" w:uiPriority="10" w:unhideWhenUsed="0" w:qFormat="1"/>
     <w:lsdException w:name="Default Paragraph Font" w:uiPriority="1"/>
     <w:lsdException w:name="Subtitle" w:semiHidden="0" w:uiPriority="11" w:unhideWhenUsed="0" w:qFormat="1"/>
@@ -16437,7 +16569,6 @@
     <w:basedOn w:val="Normal"/>
     <w:next w:val="Normal"/>
     <w:link w:val="Heading1Char"/>
-    <w:uiPriority w:val="9"/>
     <w:qFormat/>
     <w:rsid w:val="006E4B9D"/>
     <w:pPr>
@@ -16458,7 +16589,6 @@
     <w:basedOn w:val="Normal"/>
     <w:next w:val="Normal"/>
     <w:link w:val="Heading2Char"/>
-    <w:uiPriority w:val="9"/>
     <w:unhideWhenUsed/>
     <w:qFormat/>
     <w:rsid w:val="006E4B9D"/>
@@ -16479,7 +16609,6 @@
     <w:basedOn w:val="Normal"/>
     <w:next w:val="Normal"/>
     <w:link w:val="Heading3Char"/>
-    <w:uiPriority w:val="9"/>
     <w:unhideWhenUsed/>
     <w:qFormat/>
     <w:rsid w:val="006E4B9D"/>
@@ -16498,8 +16627,6 @@
     <w:basedOn w:val="Normal"/>
     <w:next w:val="Normal"/>
     <w:link w:val="Heading4Char"/>
-    <w:uiPriority w:val="9"/>
-    <w:semiHidden/>
     <w:unhideWhenUsed/>
     <w:qFormat/>
     <w:rsid w:val="006E4B9D"/>
@@ -16520,8 +16647,6 @@
     <w:basedOn w:val="Normal"/>
     <w:next w:val="Normal"/>
     <w:link w:val="Heading5Char"/>
-    <w:uiPriority w:val="9"/>
-    <w:semiHidden/>
     <w:unhideWhenUsed/>
     <w:qFormat/>
     <w:rsid w:val="006E4B9D"/>
@@ -17090,6 +17215,78 @@
     <w:uiPriority w:val="99"/>
     <w:rsid w:val="00084497"/>
   </w:style>
+  <w:style w:type="paragraph" w:styleId="ListNumber">
+    <w:name w:val="List Number"/>
+    <w:basedOn w:val="Normal"/>
+    <w:rsid w:val="0060711F"/>
+    <w:pPr>
+      <w:tabs>
+        <w:tab w:val="num" w:pos="360"/>
+      </w:tabs>
+      <w:ind w:left="360" w:hanging="360"/>
+      <w:outlineLvl w:val="5"/>
+    </w:pPr>
+    <w:rPr>
+      <w:rFonts w:ascii="Arial" w:eastAsia="Times New Roman" w:hAnsi="Arial" w:cs="Arial"/>
+      <w:color w:val="3F3F3F"/>
+      <w:sz w:val="14"/>
+      <w:szCs w:val="14"/>
+    </w:rPr>
+  </w:style>
+  <w:style w:type="paragraph" w:styleId="ListNumber2">
+    <w:name w:val="List Number 2"/>
+    <w:basedOn w:val="Normal"/>
+    <w:rsid w:val="0060711F"/>
+    <w:pPr>
+      <w:tabs>
+        <w:tab w:val="num" w:pos="720"/>
+      </w:tabs>
+      <w:ind w:left="720" w:hanging="360"/>
+      <w:outlineLvl w:val="6"/>
+    </w:pPr>
+    <w:rPr>
+      <w:rFonts w:ascii="Arial" w:eastAsia="Times New Roman" w:hAnsi="Arial" w:cs="Arial"/>
+      <w:color w:val="3F3F3F"/>
+      <w:sz w:val="14"/>
+      <w:szCs w:val="14"/>
+    </w:rPr>
+  </w:style>
+  <w:style w:type="paragraph" w:styleId="ListNumber3">
+    <w:name w:val="List Number 3"/>
+    <w:basedOn w:val="Normal"/>
+    <w:rsid w:val="0060711F"/>
+    <w:pPr>
+      <w:tabs>
+        <w:tab w:val="num" w:pos="1080"/>
+      </w:tabs>
+      <w:ind w:left="1080" w:hanging="360"/>
+      <w:outlineLvl w:val="7"/>
+    </w:pPr>
+    <w:rPr>
+      <w:rFonts w:ascii="Arial" w:eastAsia="Times New Roman" w:hAnsi="Arial" w:cs="Arial"/>
+      <w:color w:val="3F3F3F"/>
+      <w:sz w:val="14"/>
+      <w:szCs w:val="14"/>
+    </w:rPr>
+  </w:style>
+  <w:style w:type="paragraph" w:styleId="ListNumber4">
+    <w:name w:val="List Number 4"/>
+    <w:basedOn w:val="Normal"/>
+    <w:rsid w:val="0060711F"/>
+    <w:pPr>
+      <w:tabs>
+        <w:tab w:val="num" w:pos="1440"/>
+      </w:tabs>
+      <w:ind w:left="1440" w:hanging="360"/>
+      <w:outlineLvl w:val="8"/>
+    </w:pPr>
+    <w:rPr>
+      <w:rFonts w:ascii="Arial" w:eastAsia="Times New Roman" w:hAnsi="Arial" w:cs="Arial"/>
+      <w:color w:val="3F3F3F"/>
+      <w:sz w:val="14"/>
+      <w:szCs w:val="14"/>
+    </w:rPr>
+  </w:style>
 </w:styles>
 </file>
 
@@ -17108,11 +17305,11 @@
   </w:docDefaults>
   <w:latentStyles w:defLockedState="0" w:defUIPriority="99" w:defSemiHidden="1" w:defUnhideWhenUsed="1" w:defQFormat="0" w:count="267">
     <w:lsdException w:name="Normal" w:semiHidden="0" w:uiPriority="0" w:unhideWhenUsed="0" w:qFormat="1"/>
-    <w:lsdException w:name="heading 1" w:semiHidden="0" w:uiPriority="9" w:unhideWhenUsed="0" w:qFormat="1"/>
-    <w:lsdException w:name="heading 2" w:uiPriority="9" w:qFormat="1"/>
-    <w:lsdException w:name="heading 3" w:uiPriority="9" w:qFormat="1"/>
-    <w:lsdException w:name="heading 4" w:uiPriority="9" w:qFormat="1"/>
-    <w:lsdException w:name="heading 5" w:uiPriority="9" w:qFormat="1"/>
+    <w:lsdException w:name="heading 1" w:semiHidden="0" w:uiPriority="0" w:unhideWhenUsed="0" w:qFormat="1"/>
+    <w:lsdException w:name="heading 2" w:uiPriority="0" w:qFormat="1"/>
+    <w:lsdException w:name="heading 3" w:uiPriority="0" w:qFormat="1"/>
+    <w:lsdException w:name="heading 4" w:uiPriority="0" w:qFormat="1"/>
+    <w:lsdException w:name="heading 5" w:uiPriority="0" w:qFormat="1"/>
     <w:lsdException w:name="heading 6" w:uiPriority="9" w:qFormat="1"/>
     <w:lsdException w:name="heading 7" w:uiPriority="9" w:qFormat="1"/>
     <w:lsdException w:name="heading 8" w:uiPriority="9" w:qFormat="1"/>
@@ -17127,6 +17324,10 @@
     <w:lsdException w:name="toc 8" w:uiPriority="39"/>
     <w:lsdException w:name="toc 9" w:uiPriority="39"/>
     <w:lsdException w:name="caption" w:uiPriority="35"/>
+    <w:lsdException w:name="List Number" w:uiPriority="0"/>
+    <w:lsdException w:name="List Number 2" w:uiPriority="0"/>
+    <w:lsdException w:name="List Number 3" w:uiPriority="0"/>
+    <w:lsdException w:name="List Number 4" w:uiPriority="0"/>
     <w:lsdException w:name="Title" w:semiHidden="0" w:uiPriority="10" w:unhideWhenUsed="0" w:qFormat="1"/>
     <w:lsdException w:name="Default Paragraph Font" w:uiPriority="1"/>
     <w:lsdException w:name="Subtitle" w:semiHidden="0" w:uiPriority="11" w:unhideWhenUsed="0" w:qFormat="1"/>
@@ -17256,7 +17457,6 @@
     <w:basedOn w:val="Normal"/>
     <w:next w:val="Normal"/>
     <w:link w:val="Heading1Char"/>
-    <w:uiPriority w:val="9"/>
     <w:qFormat/>
     <w:rsid w:val="006E4B9D"/>
     <w:pPr>
@@ -17277,7 +17477,6 @@
     <w:basedOn w:val="Normal"/>
     <w:next w:val="Normal"/>
     <w:link w:val="Heading2Char"/>
-    <w:uiPriority w:val="9"/>
     <w:unhideWhenUsed/>
     <w:qFormat/>
     <w:rsid w:val="006E4B9D"/>
@@ -17298,7 +17497,6 @@
     <w:basedOn w:val="Normal"/>
     <w:next w:val="Normal"/>
     <w:link w:val="Heading3Char"/>
-    <w:uiPriority w:val="9"/>
     <w:unhideWhenUsed/>
     <w:qFormat/>
     <w:rsid w:val="006E4B9D"/>
@@ -17317,8 +17515,6 @@
     <w:basedOn w:val="Normal"/>
     <w:next w:val="Normal"/>
     <w:link w:val="Heading4Char"/>
-    <w:uiPriority w:val="9"/>
-    <w:semiHidden/>
     <w:unhideWhenUsed/>
     <w:qFormat/>
     <w:rsid w:val="006E4B9D"/>
@@ -17339,8 +17535,6 @@
     <w:basedOn w:val="Normal"/>
     <w:next w:val="Normal"/>
     <w:link w:val="Heading5Char"/>
-    <w:uiPriority w:val="9"/>
-    <w:semiHidden/>
     <w:unhideWhenUsed/>
     <w:qFormat/>
     <w:rsid w:val="006E4B9D"/>
@@ -17909,6 +18103,78 @@
     <w:uiPriority w:val="99"/>
     <w:rsid w:val="00084497"/>
   </w:style>
+  <w:style w:type="paragraph" w:styleId="ListNumber">
+    <w:name w:val="List Number"/>
+    <w:basedOn w:val="Normal"/>
+    <w:rsid w:val="0060711F"/>
+    <w:pPr>
+      <w:tabs>
+        <w:tab w:val="num" w:pos="360"/>
+      </w:tabs>
+      <w:ind w:left="360" w:hanging="360"/>
+      <w:outlineLvl w:val="5"/>
+    </w:pPr>
+    <w:rPr>
+      <w:rFonts w:ascii="Arial" w:eastAsia="Times New Roman" w:hAnsi="Arial" w:cs="Arial"/>
+      <w:color w:val="3F3F3F"/>
+      <w:sz w:val="14"/>
+      <w:szCs w:val="14"/>
+    </w:rPr>
+  </w:style>
+  <w:style w:type="paragraph" w:styleId="ListNumber2">
+    <w:name w:val="List Number 2"/>
+    <w:basedOn w:val="Normal"/>
+    <w:rsid w:val="0060711F"/>
+    <w:pPr>
+      <w:tabs>
+        <w:tab w:val="num" w:pos="720"/>
+      </w:tabs>
+      <w:ind w:left="720" w:hanging="360"/>
+      <w:outlineLvl w:val="6"/>
+    </w:pPr>
+    <w:rPr>
+      <w:rFonts w:ascii="Arial" w:eastAsia="Times New Roman" w:hAnsi="Arial" w:cs="Arial"/>
+      <w:color w:val="3F3F3F"/>
+      <w:sz w:val="14"/>
+      <w:szCs w:val="14"/>
+    </w:rPr>
+  </w:style>
+  <w:style w:type="paragraph" w:styleId="ListNumber3">
+    <w:name w:val="List Number 3"/>
+    <w:basedOn w:val="Normal"/>
+    <w:rsid w:val="0060711F"/>
+    <w:pPr>
+      <w:tabs>
+        <w:tab w:val="num" w:pos="1080"/>
+      </w:tabs>
+      <w:ind w:left="1080" w:hanging="360"/>
+      <w:outlineLvl w:val="7"/>
+    </w:pPr>
+    <w:rPr>
+      <w:rFonts w:ascii="Arial" w:eastAsia="Times New Roman" w:hAnsi="Arial" w:cs="Arial"/>
+      <w:color w:val="3F3F3F"/>
+      <w:sz w:val="14"/>
+      <w:szCs w:val="14"/>
+    </w:rPr>
+  </w:style>
+  <w:style w:type="paragraph" w:styleId="ListNumber4">
+    <w:name w:val="List Number 4"/>
+    <w:basedOn w:val="Normal"/>
+    <w:rsid w:val="0060711F"/>
+    <w:pPr>
+      <w:tabs>
+        <w:tab w:val="num" w:pos="1440"/>
+      </w:tabs>
+      <w:ind w:left="1440" w:hanging="360"/>
+      <w:outlineLvl w:val="8"/>
+    </w:pPr>
+    <w:rPr>
+      <w:rFonts w:ascii="Arial" w:eastAsia="Times New Roman" w:hAnsi="Arial" w:cs="Arial"/>
+      <w:color w:val="3F3F3F"/>
+      <w:sz w:val="14"/>
+      <w:szCs w:val="14"/>
+    </w:rPr>
+  </w:style>
 </w:styles>
 </file>
 
@@ -18202,7 +18468,7 @@
 </file>
 
 <file path=customXml/itemProps1.xml><?xml version="1.0" encoding="utf-8"?>
-<ds:datastoreItem xmlns:ds="http://schemas.openxmlformats.org/officeDocument/2006/customXml" ds:itemID="{BD4B220D-36A8-473D-83D0-E66B56FC20A8}">
+<ds:datastoreItem xmlns:ds="http://schemas.openxmlformats.org/officeDocument/2006/customXml" ds:itemID="{440D4DBE-2A77-4CCC-A91E-9F9B3256E001}">
   <ds:schemaRefs>
     <ds:schemaRef ds:uri="http://schemas.openxmlformats.org/officeDocument/2006/bibliography"/>
   </ds:schemaRefs>

</xml_diff>

<commit_message>
Edit some wording in loss control surveys
</commit_message>
<xml_diff>
--- a/lib/docx_templates/default_submission.docx
+++ b/lib/docx_templates/default_submission.docx
@@ -8247,7 +8247,20 @@
                 <w:sz w:val="18"/>
                 <w:szCs w:val="18"/>
               </w:rPr>
-              <w:t>Aisles free and clear of obstructions?</w:t>
+              <w:t>Hallways</w:t>
+            </w:r>
+            <w:r>
+              <w:rPr>
+                <w:rStyle w:val="Emphasis"/>
+                <w:b w:val="0"/>
+                <w:bCs w:val="0"/>
+                <w:i w:val="0"/>
+                <w:iCs w:val="0"/>
+                <w:spacing w:val="0"/>
+                <w:sz w:val="18"/>
+                <w:szCs w:val="18"/>
+              </w:rPr>
+              <w:t xml:space="preserve"> free and clear of obstructions?</w:t>
             </w:r>
           </w:p>
         </w:tc>
@@ -8360,7 +8373,20 @@
                 <w:sz w:val="18"/>
                 <w:szCs w:val="18"/>
               </w:rPr>
-              <w:t>Stock rooms organized and well lit?</w:t>
+              <w:t>Utility/s</w:t>
+            </w:r>
+            <w:r>
+              <w:rPr>
+                <w:rStyle w:val="Emphasis"/>
+                <w:b w:val="0"/>
+                <w:bCs w:val="0"/>
+                <w:i w:val="0"/>
+                <w:iCs w:val="0"/>
+                <w:spacing w:val="0"/>
+                <w:sz w:val="18"/>
+                <w:szCs w:val="18"/>
+              </w:rPr>
+              <w:t>tock rooms organized and well lit?</w:t>
             </w:r>
           </w:p>
         </w:tc>
@@ -8719,7 +8745,22 @@
                 <w:sz w:val="18"/>
                 <w:szCs w:val="18"/>
               </w:rPr>
-              <w:t>Well lit retail / traffic area free of trip hazards?</w:t>
+              <w:t xml:space="preserve">Well lit </w:t>
+            </w:r>
+            <w:bookmarkStart w:id="0" w:name="_GoBack"/>
+            <w:bookmarkEnd w:id="0"/>
+            <w:r>
+              <w:rPr>
+                <w:rStyle w:val="Emphasis"/>
+                <w:b w:val="0"/>
+                <w:bCs w:val="0"/>
+                <w:i w:val="0"/>
+                <w:iCs w:val="0"/>
+                <w:spacing w:val="0"/>
+                <w:sz w:val="18"/>
+                <w:szCs w:val="18"/>
+              </w:rPr>
+              <w:t>area free of trip hazards?</w:t>
             </w:r>
           </w:p>
         </w:tc>
@@ -13911,8 +13952,6 @@
               </w:rPr>
               <w:t xml:space="preserve">currency </w:t>
             </w:r>
-            <w:bookmarkStart w:id="0" w:name="_GoBack"/>
-            <w:bookmarkEnd w:id="0"/>
             <w:r>
               <w:rPr>
                 <w:sz w:val="20"/>
@@ -18468,7 +18507,7 @@
 </file>
 
 <file path=customXml/itemProps1.xml><?xml version="1.0" encoding="utf-8"?>
-<ds:datastoreItem xmlns:ds="http://schemas.openxmlformats.org/officeDocument/2006/customXml" ds:itemID="{440D4DBE-2A77-4CCC-A91E-9F9B3256E001}">
+<ds:datastoreItem xmlns:ds="http://schemas.openxmlformats.org/officeDocument/2006/customXml" ds:itemID="{B8A90CEC-8541-450E-815E-23B70E12D225}">
   <ds:schemaRefs>
     <ds:schemaRef ds:uri="http://schemas.openxmlformats.org/officeDocument/2006/bibliography"/>
   </ds:schemaRefs>

</xml_diff>

<commit_message>
Add insurer address, fix bug with intelligent fields & error tooltips
</commit_message>
<xml_diff>
--- a/lib/docx_templates/default_submission.docx
+++ b/lib/docx_templates/default_submission.docx
@@ -787,6 +787,21 @@
               </w:rPr>
               <w:t>[].insurer%&gt;</w:t>
             </w:r>
+          </w:p>
+          <w:p>
+            <w:pPr>
+              <w:rPr>
+                <w:color w:val="000000"/>
+              </w:rPr>
+            </w:pPr>
+            <w:r>
+              <w:rPr>
+                <w:color w:val="000000"/>
+              </w:rPr>
+              <w:t>&lt;%=selfif $prev_policies[].insurer_address%&gt;</w:t>
+            </w:r>
+            <w:bookmarkStart w:id="0" w:name="_GoBack"/>
+            <w:bookmarkEnd w:id="0"/>
           </w:p>
         </w:tc>
         <w:tc>
@@ -8747,8 +8762,6 @@
               </w:rPr>
               <w:t xml:space="preserve">Well lit </w:t>
             </w:r>
-            <w:bookmarkStart w:id="0" w:name="_GoBack"/>
-            <w:bookmarkEnd w:id="0"/>
             <w:r>
               <w:rPr>
                 <w:rStyle w:val="Emphasis"/>
@@ -18507,7 +18520,7 @@
 </file>
 
 <file path=customXml/itemProps1.xml><?xml version="1.0" encoding="utf-8"?>
-<ds:datastoreItem xmlns:ds="http://schemas.openxmlformats.org/officeDocument/2006/customXml" ds:itemID="{B8A90CEC-8541-450E-815E-23B70E12D225}">
+<ds:datastoreItem xmlns:ds="http://schemas.openxmlformats.org/officeDocument/2006/customXml" ds:itemID="{482DD644-523A-408C-BBC2-040295507A72}">
   <ds:schemaRefs>
     <ds:schemaRef ds:uri="http://schemas.openxmlformats.org/officeDocument/2006/bibliography"/>
   </ds:schemaRefs>

</xml_diff>

<commit_message>
Make "in business since" a year
</commit_message>
<xml_diff>
--- a/lib/docx_templates/default_submission.docx
+++ b/lib/docx_templates/default_submission.docx
@@ -800,8 +800,6 @@
               </w:rPr>
               <w:t>&lt;%=selfif $prev_policies[].insurer_address%&gt;</w:t>
             </w:r>
-            <w:bookmarkStart w:id="0" w:name="_GoBack"/>
-            <w:bookmarkEnd w:id="0"/>
           </w:p>
         </w:tc>
         <w:tc>
@@ -1008,7 +1006,15 @@
         <w:rPr>
           <w:color w:val="000000"/>
         </w:rPr>
-        <w:t>&lt;%=date business_start_date%&gt;</w:t>
+        <w:t>&lt;%=</w:t>
+      </w:r>
+      <w:bookmarkStart w:id="0" w:name="_GoBack"/>
+      <w:bookmarkEnd w:id="0"/>
+      <w:r>
+        <w:rPr>
+          <w:color w:val="000000"/>
+        </w:rPr>
+        <w:t>business_start_date%&gt;</w:t>
       </w:r>
       <w:r>
         <w:rPr>
@@ -18520,7 +18526,7 @@
 </file>
 
 <file path=customXml/itemProps1.xml><?xml version="1.0" encoding="utf-8"?>
-<ds:datastoreItem xmlns:ds="http://schemas.openxmlformats.org/officeDocument/2006/customXml" ds:itemID="{482DD644-523A-408C-BBC2-040295507A72}">
+<ds:datastoreItem xmlns:ds="http://schemas.openxmlformats.org/officeDocument/2006/customXml" ds:itemID="{0EFC4324-B1F0-402D-B89E-270C66971F94}">
   <ds:schemaRefs>
     <ds:schemaRef ds:uri="http://schemas.openxmlformats.org/officeDocument/2006/bibliography"/>
   </ds:schemaRefs>

</xml_diff>

<commit_message>
Remove some weird justify formatting; update ydocx
</commit_message>
<xml_diff>
--- a/lib/docx_templates/default_submission.docx
+++ b/lib/docx_templates/default_submission.docx
@@ -572,9 +572,7 @@
             <w:tcW w:w="2417" w:type="dxa"/>
           </w:tcPr>
           <w:p>
-            <w:pPr>
-              <w:jc w:val="both"/>
-            </w:pPr>
+            <w:bookmarkStart w:id="0" w:name="_GoBack" w:colFirst="0" w:colLast="3"/>
             <w:r>
               <w:t>&lt;%=date claims_infos[].loss_date%&gt;</w:t>
             </w:r>
@@ -585,9 +583,6 @@
             <w:tcW w:w="2930" w:type="dxa"/>
           </w:tcPr>
           <w:p>
-            <w:pPr>
-              <w:jc w:val="both"/>
-            </w:pPr>
             <w:r>
               <w:t>&lt;%=claims_infos[].claim_type%&gt;, &lt;%=claims_infos[].description%&gt;</w:t>
             </w:r>
@@ -598,9 +593,6 @@
             <w:tcW w:w="3077" w:type="dxa"/>
           </w:tcPr>
           <w:p>
-            <w:pPr>
-              <w:jc w:val="both"/>
-            </w:pPr>
             <w:r>
               <w:t>&lt;%=claims_infos[].amount_paid%&gt;</w:t>
             </w:r>
@@ -611,15 +603,13 @@
             <w:tcW w:w="2592" w:type="dxa"/>
           </w:tcPr>
           <w:p>
-            <w:pPr>
-              <w:jc w:val="both"/>
-            </w:pPr>
             <w:r>
               <w:t>&lt;%=claims_infos[].reserve%&gt;</w:t>
             </w:r>
           </w:p>
         </w:tc>
       </w:tr>
+      <w:bookmarkEnd w:id="0"/>
       <w:tr>
         <w:tc>
           <w:tcPr>
@@ -15015,8 +15005,6 @@
           <w:szCs w:val="26"/>
         </w:rPr>
       </w:pPr>
-      <w:bookmarkStart w:id="0" w:name="_GoBack"/>
-      <w:bookmarkEnd w:id="0"/>
     </w:p>
     <w:sectPr>
       <w:pgSz w:w="12240" w:h="15840" w:code="1"/>
@@ -17372,7 +17360,7 @@
 </file>
 
 <file path=customXml/itemProps1.xml><?xml version="1.0" encoding="utf-8"?>
-<ds:datastoreItem xmlns:ds="http://schemas.openxmlformats.org/officeDocument/2006/customXml" ds:itemID="{8F6B1338-9206-4443-A9F4-8ABE25464F5A}">
+<ds:datastoreItem xmlns:ds="http://schemas.openxmlformats.org/officeDocument/2006/customXml" ds:itemID="{638A571B-15E3-4063-AB14-36C07915D46C}">
   <ds:schemaRefs>
     <ds:schemaRef ds:uri="http://schemas.openxmlformats.org/officeDocument/2006/bibliography"/>
   </ds:schemaRefs>

</xml_diff>